<commit_message>
Refactor into different classes
</commit_message>
<xml_diff>
--- a/instructions.docx
+++ b/instructions.docx
@@ -1335,654 +1335,699 @@
       </w:hyperlink>
     </w:p>
     <w:p>
+      <w:r>
+        <w:rPr>
+          <w:rFonts w:hint="eastAsia"/>
+        </w:rPr>
+        <w:t>W</w:t>
+      </w:r>
+      <w:r>
+        <w:t>ARNING: Requirement ‘</w:t>
+      </w:r>
+      <w:r>
+        <w:t>PyAudio-0.2.11-cp37-cp37m-win_amd64.whl</w:t>
+      </w:r>
+      <w:r>
+        <w:t>’ looks like a filename, but the file does not exist</w:t>
+      </w:r>
+    </w:p>
+    <w:p>
+      <w:r>
+        <w:t xml:space="preserve">ERROR: </w:t>
+      </w:r>
+      <w:r>
+        <w:t>PyAudio-0.2.11-cp37-cp37m-win_amd64.whl</w:t>
+      </w:r>
+      <w:r>
+        <w:t xml:space="preserve"> is not a valid wheel filename.</w:t>
+      </w:r>
+    </w:p>
+    <w:p>
+      <w:proofErr w:type="spellStart"/>
+      <w:r>
+        <w:t>getconf</w:t>
+      </w:r>
+      <w:proofErr w:type="spellEnd"/>
+      <w:r>
+        <w:t xml:space="preserve"> LONG_BIT</w:t>
+      </w:r>
+      <w:r>
+        <w:t xml:space="preserve"> to check 32 or 62bit machine</w:t>
+      </w:r>
+    </w:p>
+    <w:p>
+      <w:r>
+        <w:t>brew unlink python</w:t>
+      </w:r>
+    </w:p>
+    <w:p>
+      <w:r>
+        <w:rPr>
+          <w:rFonts w:hint="eastAsia"/>
+        </w:rPr>
+        <w:t>b</w:t>
+      </w:r>
+      <w:r>
+        <w:t>ut brew was not installed</w:t>
+      </w:r>
+    </w:p>
+    <w:p>
+      <w:r>
+        <w:t>brew unlink python</w:t>
+      </w:r>
+    </w:p>
+    <w:p>
+      <w:r>
+        <w:t>brew unlink python3</w:t>
+      </w:r>
+    </w:p>
+    <w:p>
+      <w:r>
+        <w:t>no such keg /</w:t>
+      </w:r>
+      <w:proofErr w:type="spellStart"/>
+      <w:r>
+        <w:t>usr</w:t>
+      </w:r>
+      <w:proofErr w:type="spellEnd"/>
+      <w:r>
+        <w:t>/local/cellar/python</w:t>
+      </w:r>
+    </w:p>
+    <w:p>
+      <w:r>
+        <w:rPr>
+          <w:rFonts w:hint="eastAsia"/>
+        </w:rPr>
+        <w:t>b</w:t>
+      </w:r>
+      <w:r>
+        <w:t>ut python was placed in a wrong place</w:t>
+      </w:r>
+    </w:p>
+    <w:p>
+      <w:r>
+        <w:t>which python</w:t>
+      </w:r>
+    </w:p>
+    <w:p>
+      <w:r>
+        <w:t>vi ~/.</w:t>
+      </w:r>
+      <w:proofErr w:type="spellStart"/>
+      <w:r>
+        <w:t>bash_profile</w:t>
+      </w:r>
+      <w:proofErr w:type="spellEnd"/>
+    </w:p>
+    <w:p>
+      <w:r>
+        <w:lastRenderedPageBreak/>
+        <w:t>export PATH=/</w:t>
+      </w:r>
+      <w:proofErr w:type="spellStart"/>
+      <w:r>
+        <w:t>usr</w:t>
+      </w:r>
+      <w:proofErr w:type="spellEnd"/>
+      <w:r>
+        <w:t>/local/</w:t>
+      </w:r>
+      <w:proofErr w:type="gramStart"/>
+      <w:r>
+        <w:t>bin:/</w:t>
+      </w:r>
+      <w:proofErr w:type="spellStart"/>
+      <w:r>
+        <w:t>usr</w:t>
+      </w:r>
+      <w:proofErr w:type="spellEnd"/>
+      <w:r>
+        <w:t>/local/</w:t>
+      </w:r>
+      <w:proofErr w:type="spellStart"/>
+      <w:r>
+        <w:t>sbin</w:t>
+      </w:r>
+      <w:proofErr w:type="spellEnd"/>
+      <w:r>
+        <w:t>:~</w:t>
+      </w:r>
+      <w:proofErr w:type="gramEnd"/>
+      <w:r>
+        <w:t>/bin:$PATH</w:t>
+      </w:r>
+    </w:p>
+    <w:p>
+      <w:r>
+        <w:t>brew unlink python</w:t>
+      </w:r>
+    </w:p>
+    <w:p>
+      <w:pPr>
+        <w:jc w:val="left"/>
+      </w:pPr>
+      <w:r>
+        <w:t>brew install --ignore-dependencies</w:t>
+      </w:r>
+      <w:r>
+        <w:t xml:space="preserve"> </w:t>
+      </w:r>
+      <w:r>
+        <w:t>https://raw.githubusercontent.com/Homebrew/homebrew-core/e128fa1bce3377de32cbf11bd8e46f7334dfd7a6/Formula/python.rb</w:t>
+      </w:r>
+    </w:p>
+    <w:p>
+      <w:pPr>
+        <w:rPr>
+          <w:rFonts w:hint="eastAsia"/>
+        </w:rPr>
+      </w:pPr>
+      <w:r>
+        <w:t>brew switch python 3.6.5</w:t>
+      </w:r>
+    </w:p>
+    <w:p>
+      <w:proofErr w:type="spellStart"/>
+      <w:r>
+        <w:t>xcode</w:t>
+      </w:r>
+      <w:proofErr w:type="spellEnd"/>
+      <w:r>
+        <w:t xml:space="preserve">-select </w:t>
+      </w:r>
+      <w:r>
+        <w:t>–</w:t>
+      </w:r>
+      <w:r>
+        <w:t>install</w:t>
+      </w:r>
+    </w:p>
+    <w:p>
+      <w:r>
+        <w:t xml:space="preserve">brew install </w:t>
+      </w:r>
+      <w:proofErr w:type="spellStart"/>
+      <w:r>
+        <w:t>portaudio</w:t>
+      </w:r>
+      <w:proofErr w:type="spellEnd"/>
+    </w:p>
+    <w:p>
+      <w:r>
+        <w:t xml:space="preserve">pip install </w:t>
+      </w:r>
+      <w:proofErr w:type="spellStart"/>
+      <w:r>
+        <w:t>pyaudio</w:t>
+      </w:r>
+      <w:proofErr w:type="spellEnd"/>
+    </w:p>
+    <w:p/>
+    <w:p>
+      <w:r>
+        <w:t>File “main.py”, line 11, in &lt;module&gt;</w:t>
+      </w:r>
+    </w:p>
+    <w:p>
+      <w:r>
+        <w:t xml:space="preserve">   from </w:t>
+      </w:r>
+      <w:proofErr w:type="spellStart"/>
+      <w:proofErr w:type="gramStart"/>
+      <w:r>
+        <w:t>google.cloud</w:t>
+      </w:r>
+      <w:proofErr w:type="spellEnd"/>
+      <w:proofErr w:type="gramEnd"/>
+      <w:r>
+        <w:t xml:space="preserve"> import speech_v1p1beta1 as speech</w:t>
+      </w:r>
+    </w:p>
+    <w:p>
+      <w:proofErr w:type="spellStart"/>
+      <w:r>
+        <w:t>ModuleNotFoundError</w:t>
+      </w:r>
+      <w:proofErr w:type="spellEnd"/>
+      <w:r>
+        <w:t>: No module named ‘google’</w:t>
+      </w:r>
+    </w:p>
+    <w:p>
+      <w:r>
+        <w:t>pip3 install google-cloud-speech</w:t>
+      </w:r>
+    </w:p>
+    <w:p>
+      <w:r>
+        <w:t xml:space="preserve">Could not fetch URL https://pypi.org/simple/google-api-core/: There was a problem confirming the </w:t>
+      </w:r>
+      <w:proofErr w:type="spellStart"/>
+      <w:r>
+        <w:t>ssl</w:t>
+      </w:r>
+      <w:proofErr w:type="spellEnd"/>
+      <w:r>
+        <w:t xml:space="preserve"> certificate: </w:t>
+      </w:r>
+      <w:proofErr w:type="spellStart"/>
+      <w:r>
+        <w:t>HTTPSConnectionPool</w:t>
+      </w:r>
+      <w:proofErr w:type="spellEnd"/>
+      <w:r>
+        <w:t xml:space="preserve">(host=‘pypi.org’, port=443): Max retries exceeded with </w:t>
+      </w:r>
+      <w:proofErr w:type="spellStart"/>
+      <w:r>
+        <w:t>url</w:t>
+      </w:r>
+      <w:proofErr w:type="spellEnd"/>
+      <w:r>
+        <w:t>: /simple/google-</w:t>
+      </w:r>
+      <w:proofErr w:type="spellStart"/>
+      <w:r>
+        <w:t>api</w:t>
+      </w:r>
+      <w:proofErr w:type="spellEnd"/>
+      <w:r>
+        <w:t xml:space="preserve">-core/ (Caused by </w:t>
+      </w:r>
+      <w:proofErr w:type="spellStart"/>
+      <w:r>
+        <w:t>SSLError</w:t>
+      </w:r>
+      <w:proofErr w:type="spellEnd"/>
+      <w:r>
+        <w:t>(“Can’t connect to HTTPS URL because the SSL module is not available.“,)) - skipping</w:t>
+      </w:r>
+    </w:p>
+    <w:p>
+      <w:r>
+        <w:t xml:space="preserve"> Could not find a version that satisfies the requirement google-</w:t>
+      </w:r>
+      <w:proofErr w:type="spellStart"/>
+      <w:r>
+        <w:t>api</w:t>
+      </w:r>
+      <w:proofErr w:type="spellEnd"/>
+      <w:r>
+        <w:t>-core[</w:t>
+      </w:r>
+      <w:proofErr w:type="spellStart"/>
+      <w:r>
+        <w:t>grpc</w:t>
+      </w:r>
+      <w:proofErr w:type="spellEnd"/>
+      <w:r>
+        <w:t>]&lt;2.0.0dev,&gt;=1.6.0 (from google-cloud-speech) (from versions</w:t>
+      </w:r>
+      <w:proofErr w:type="gramStart"/>
+      <w:r>
+        <w:t>: )</w:t>
+      </w:r>
+      <w:proofErr w:type="gramEnd"/>
+    </w:p>
+    <w:p>
+      <w:r>
+        <w:t>No matching distribution found for google-</w:t>
+      </w:r>
+      <w:proofErr w:type="spellStart"/>
+      <w:r>
+        <w:t>api</w:t>
+      </w:r>
+      <w:proofErr w:type="spellEnd"/>
+      <w:r>
+        <w:t>-core[</w:t>
+      </w:r>
+      <w:proofErr w:type="spellStart"/>
+      <w:r>
+        <w:t>grpc</w:t>
+      </w:r>
+      <w:proofErr w:type="spellEnd"/>
+      <w:r>
+        <w:t>]&lt;2.0.0dev,&gt;=1.6.0 (from google-cloud-speech</w:t>
+      </w:r>
+    </w:p>
+    <w:p/>
+    <w:p>
+      <w:pPr>
+        <w:rPr>
+          <w:rFonts w:hint="eastAsia"/>
+        </w:rPr>
+      </w:pPr>
+      <w:r>
+        <w:t xml:space="preserve">Tried upgrading </w:t>
+      </w:r>
+    </w:p>
+    <w:p>
+      <w:r>
+        <w:t>python3 -m pip install --upgrade requests</w:t>
+      </w:r>
+    </w:p>
+    <w:p>
+      <w:r>
+        <w:t xml:space="preserve">brew install </w:t>
+      </w:r>
+      <w:proofErr w:type="spellStart"/>
+      <w:r>
+        <w:t>openssl</w:t>
+      </w:r>
+      <w:proofErr w:type="spellEnd"/>
+    </w:p>
+    <w:p>
+      <w:r>
+        <w:t>echo 'export PATH="/</w:t>
+      </w:r>
+      <w:proofErr w:type="spellStart"/>
+      <w:r>
+        <w:t>usr</w:t>
+      </w:r>
+      <w:proofErr w:type="spellEnd"/>
+      <w:r>
+        <w:t>/local/opt/</w:t>
+      </w:r>
+      <w:proofErr w:type="spellStart"/>
+      <w:r>
+        <w:t>openssl</w:t>
+      </w:r>
+      <w:proofErr w:type="spellEnd"/>
+      <w:r>
+        <w:t>/</w:t>
+      </w:r>
+      <w:proofErr w:type="gramStart"/>
+      <w:r>
+        <w:t>bin:$</w:t>
+      </w:r>
+      <w:proofErr w:type="gramEnd"/>
+      <w:r>
+        <w:t>PATH"' &gt;&gt; ~/.</w:t>
+      </w:r>
+      <w:proofErr w:type="spellStart"/>
+      <w:r>
+        <w:t>bash_profile</w:t>
+      </w:r>
+      <w:proofErr w:type="spellEnd"/>
+    </w:p>
+    <w:p>
+      <w:r>
+        <w:t>export LDFLAGS="-L/</w:t>
+      </w:r>
+      <w:proofErr w:type="spellStart"/>
+      <w:r>
+        <w:t>usr</w:t>
+      </w:r>
+      <w:proofErr w:type="spellEnd"/>
+      <w:r>
+        <w:t>/local/opt/</w:t>
+      </w:r>
+      <w:proofErr w:type="spellStart"/>
+      <w:r>
+        <w:t>openssl</w:t>
+      </w:r>
+      <w:proofErr w:type="spellEnd"/>
+      <w:r>
+        <w:t>/lib"</w:t>
+      </w:r>
+    </w:p>
+    <w:p>
+      <w:r>
+        <w:t>export CPPFLAGS="-I/</w:t>
+      </w:r>
+      <w:proofErr w:type="spellStart"/>
+      <w:r>
+        <w:t>usr</w:t>
+      </w:r>
+      <w:proofErr w:type="spellEnd"/>
+      <w:r>
+        <w:t>/local/opt/</w:t>
+      </w:r>
+      <w:proofErr w:type="spellStart"/>
+      <w:r>
+        <w:t>openssl</w:t>
+      </w:r>
+      <w:proofErr w:type="spellEnd"/>
+      <w:r>
+        <w:t>/include"</w:t>
+      </w:r>
+    </w:p>
+    <w:p>
+      <w:r>
+        <w:t>pip3 install google-cloud-speech</w:t>
+      </w:r>
+    </w:p>
+    <w:p>
+      <w:r>
+        <w:t xml:space="preserve">pip3 install </w:t>
+      </w:r>
+      <w:proofErr w:type="spellStart"/>
+      <w:r>
+        <w:t>pyaudio</w:t>
+      </w:r>
+      <w:proofErr w:type="spellEnd"/>
+    </w:p>
+    <w:p>
+      <w:r>
+        <w:lastRenderedPageBreak/>
+        <w:t xml:space="preserve">pip3 install </w:t>
+      </w:r>
+      <w:proofErr w:type="spellStart"/>
+      <w:r>
+        <w:t>SpeechRecognition</w:t>
+      </w:r>
+      <w:proofErr w:type="spellEnd"/>
+    </w:p>
+    <w:p>
+      <w:r>
+        <w:t xml:space="preserve">pip3 install --user -U </w:t>
+      </w:r>
+      <w:proofErr w:type="spellStart"/>
+      <w:r>
+        <w:t>nltk</w:t>
+      </w:r>
+      <w:proofErr w:type="spellEnd"/>
+    </w:p>
+    <w:p>
+      <w:r>
+        <w:t xml:space="preserve">import </w:t>
+      </w:r>
+      <w:proofErr w:type="spellStart"/>
+      <w:r>
+        <w:t>nltk</w:t>
+      </w:r>
+      <w:proofErr w:type="spellEnd"/>
+    </w:p>
+    <w:p>
+      <w:proofErr w:type="spellStart"/>
+      <w:proofErr w:type="gramStart"/>
+      <w:r>
+        <w:t>nltk.download</w:t>
+      </w:r>
+      <w:proofErr w:type="spellEnd"/>
+      <w:proofErr w:type="gramEnd"/>
+      <w:r>
+        <w:t>()</w:t>
+      </w:r>
+    </w:p>
+    <w:p>
+      <w:proofErr w:type="spellStart"/>
+      <w:r>
+        <w:t>ImportError</w:t>
+      </w:r>
+      <w:proofErr w:type="spellEnd"/>
+      <w:r>
+        <w:t xml:space="preserve">: </w:t>
+      </w:r>
+      <w:proofErr w:type="gramStart"/>
+      <w:r>
+        <w:t>dlopen(</w:t>
+      </w:r>
+      <w:proofErr w:type="gramEnd"/>
+      <w:r>
+        <w:t>/usr/local/Cellar/python/3.6.5/Frameworks/Python.framework/Versions/3.6/lib/python3.6/lib-dynload/_sqlite3.cpython-36m-darwin.so, 2): Symbol not found: _sqlite3_enable_load_extension</w:t>
+      </w:r>
+    </w:p>
+    <w:p>
+      <w:r>
+        <w:t xml:space="preserve"> Referenced from: /usr/local/Cellar/python/3.6.5/Frameworks/Python.framework/Versions/3.6/lib/python3.6/lib-dynload/_sqlite3.cpython-36m-darwin.so</w:t>
+      </w:r>
+    </w:p>
+    <w:p>
+      <w:r>
+        <w:t xml:space="preserve"> Expected in: /</w:t>
+      </w:r>
+      <w:proofErr w:type="spellStart"/>
+      <w:r>
+        <w:t>usr</w:t>
+      </w:r>
+      <w:proofErr w:type="spellEnd"/>
+      <w:r>
+        <w:t>/lib/libsqlite3.dylib</w:t>
+      </w:r>
+    </w:p>
+    <w:p>
+      <w:r>
+        <w:t>in /usr/local/Cellar/python/3.6.5/Frameworks/Python.framework/Versions/3.6/lib/python3.6/lib-dynload/_sqlite3.cpython-36m-darwin.so</w:t>
+      </w:r>
+    </w:p>
+    <w:p/>
+    <w:p>
+      <w:r>
+        <w:t xml:space="preserve">module </w:t>
+      </w:r>
+      <w:proofErr w:type="spellStart"/>
+      <w:r>
+        <w:t>nltk</w:t>
+      </w:r>
+      <w:proofErr w:type="spellEnd"/>
+      <w:r>
+        <w:t xml:space="preserve"> has no attribute data</w:t>
+      </w:r>
+    </w:p>
+    <w:p>
+      <w:r>
+        <w:t xml:space="preserve">pip3 install </w:t>
+      </w:r>
+      <w:proofErr w:type="spellStart"/>
+      <w:r>
+        <w:t>numpy</w:t>
+      </w:r>
+      <w:proofErr w:type="spellEnd"/>
+    </w:p>
+    <w:p>
+      <w:r>
+        <w:t xml:space="preserve">brew install </w:t>
+      </w:r>
+      <w:proofErr w:type="spellStart"/>
+      <w:r>
+        <w:t>sqlite</w:t>
+      </w:r>
+      <w:proofErr w:type="spellEnd"/>
+    </w:p>
+    <w:p>
+      <w:r>
+        <w:t xml:space="preserve">pip3 uninstall </w:t>
+      </w:r>
+      <w:proofErr w:type="spellStart"/>
+      <w:r>
+        <w:t>nltk</w:t>
+      </w:r>
+      <w:proofErr w:type="spellEnd"/>
+    </w:p>
+    <w:p>
+      <w:r>
+        <w:t xml:space="preserve">pip3 install -U </w:t>
+      </w:r>
+      <w:proofErr w:type="spellStart"/>
+      <w:r>
+        <w:t>nltk</w:t>
+      </w:r>
+      <w:proofErr w:type="spellEnd"/>
+    </w:p>
+    <w:p>
+      <w:proofErr w:type="spellStart"/>
+      <w:proofErr w:type="gramStart"/>
+      <w:r>
+        <w:t>nltk.download</w:t>
+      </w:r>
+      <w:proofErr w:type="spellEnd"/>
+      <w:proofErr w:type="gramEnd"/>
+      <w:r>
+        <w:t>()</w:t>
+      </w:r>
+      <w:r>
+        <w:t xml:space="preserve"> -- froze</w:t>
+      </w:r>
+    </w:p>
+    <w:p>
+      <w:proofErr w:type="spellStart"/>
+      <w:proofErr w:type="gramStart"/>
+      <w:r>
+        <w:t>nltk.download</w:t>
+      </w:r>
+      <w:proofErr w:type="spellEnd"/>
+      <w:proofErr w:type="gramEnd"/>
+      <w:r>
+        <w:t>('</w:t>
+      </w:r>
+      <w:proofErr w:type="spellStart"/>
+      <w:r>
+        <w:t>stopwords</w:t>
+      </w:r>
+      <w:proofErr w:type="spellEnd"/>
+      <w:r>
+        <w:t>')</w:t>
+      </w:r>
+    </w:p>
+    <w:p>
+      <w:r>
+        <w:rPr>
+          <w:rFonts w:hint="eastAsia"/>
+        </w:rPr>
+        <w:t>i</w:t>
+      </w:r>
+      <w:r>
+        <w:t>nstall all other packages</w:t>
+      </w:r>
+    </w:p>
+    <w:p>
+      <w:r>
+        <w:t>export GOOGLE_APPLICATION_CREDENTIALS="/Users/eureyuri/Desktop/Work/Dolly/dolly-secret.json"</w:t>
+      </w:r>
+    </w:p>
+    <w:p/>
+    <w:p>
+      <w:pPr>
+        <w:widowControl/>
+        <w:jc w:val="left"/>
+      </w:pPr>
+      <w:hyperlink r:id="rId14" w:history="1">
+        <w:r>
+          <w:rPr>
+            <w:rStyle w:val="a8"/>
+          </w:rPr>
+          <w:t>https://kbroman.org/github_tutorial/pages/init.html</w:t>
+        </w:r>
+      </w:hyperlink>
+    </w:p>
+    <w:p>
+      <w:pPr>
+        <w:widowControl/>
+        <w:jc w:val="left"/>
+      </w:pPr>
+      <w:hyperlink r:id="rId15" w:history="1">
+        <w:r>
+          <w:rPr>
+            <w:rStyle w:val="a8"/>
+          </w:rPr>
+          <w:t>http://tusukuru.hatenablog.com/entry/2018/08/29/021651</w:t>
+        </w:r>
+      </w:hyperlink>
+    </w:p>
+    <w:p>
+      <w:pPr>
+        <w:widowControl/>
+        <w:jc w:val="left"/>
+      </w:pPr>
+      <w:hyperlink r:id="rId16" w:history="1">
+        <w:r>
+          <w:rPr>
+            <w:rStyle w:val="a8"/>
+          </w:rPr>
+          <w:t>https://qiita.com/takanatsu/items/fc89de9bd11148da1438</w:t>
+        </w:r>
+      </w:hyperlink>
+    </w:p>
+    <w:p>
+      <w:pPr>
+        <w:rPr>
+          <w:rFonts w:hint="eastAsia"/>
+        </w:rPr>
+      </w:pPr>
       <w:bookmarkStart w:id="0" w:name="_GoBack"/>
       <w:bookmarkEnd w:id="0"/>
-      <w:r>
-        <w:rPr>
-          <w:rFonts w:hint="eastAsia"/>
-        </w:rPr>
-        <w:t>W</w:t>
-      </w:r>
-      <w:r>
-        <w:t>ARNING: Requirement ‘</w:t>
-      </w:r>
-      <w:r>
-        <w:t>PyAudio-0.2.11-cp37-cp37m-win_amd64.whl</w:t>
-      </w:r>
-      <w:r>
-        <w:t>’ looks like a filename, but the file does not exist</w:t>
-      </w:r>
-    </w:p>
-    <w:p>
-      <w:r>
-        <w:t xml:space="preserve">ERROR: </w:t>
-      </w:r>
-      <w:r>
-        <w:t>PyAudio-0.2.11-cp37-cp37m-win_amd64.whl</w:t>
-      </w:r>
-      <w:r>
-        <w:t xml:space="preserve"> is not a valid wheel filename.</w:t>
-      </w:r>
-    </w:p>
-    <w:p>
-      <w:proofErr w:type="spellStart"/>
-      <w:r>
-        <w:t>getconf</w:t>
-      </w:r>
-      <w:proofErr w:type="spellEnd"/>
-      <w:r>
-        <w:t xml:space="preserve"> LONG_BIT</w:t>
-      </w:r>
-      <w:r>
-        <w:t xml:space="preserve"> to check 32 or 62bit machine</w:t>
-      </w:r>
-    </w:p>
-    <w:p>
-      <w:r>
-        <w:t>brew unlink python</w:t>
-      </w:r>
-    </w:p>
-    <w:p>
-      <w:r>
-        <w:rPr>
-          <w:rFonts w:hint="eastAsia"/>
-        </w:rPr>
-        <w:t>b</w:t>
-      </w:r>
-      <w:r>
-        <w:t>ut brew was not installed</w:t>
-      </w:r>
-    </w:p>
-    <w:p>
-      <w:r>
-        <w:t>brew unlink python</w:t>
-      </w:r>
-    </w:p>
-    <w:p>
-      <w:r>
-        <w:t>brew unlink python3</w:t>
-      </w:r>
-    </w:p>
-    <w:p>
-      <w:r>
-        <w:t>no such keg /</w:t>
-      </w:r>
-      <w:proofErr w:type="spellStart"/>
-      <w:r>
-        <w:t>usr</w:t>
-      </w:r>
-      <w:proofErr w:type="spellEnd"/>
-      <w:r>
-        <w:t>/local/cellar/python</w:t>
-      </w:r>
-    </w:p>
-    <w:p>
-      <w:r>
-        <w:rPr>
-          <w:rFonts w:hint="eastAsia"/>
-        </w:rPr>
-        <w:t>b</w:t>
-      </w:r>
-      <w:r>
-        <w:t>ut python was placed in a wrong place</w:t>
-      </w:r>
-    </w:p>
-    <w:p>
-      <w:r>
-        <w:t>which python</w:t>
-      </w:r>
-    </w:p>
-    <w:p>
-      <w:r>
-        <w:t>vi ~/.</w:t>
-      </w:r>
-      <w:proofErr w:type="spellStart"/>
-      <w:r>
-        <w:t>bash_profile</w:t>
-      </w:r>
-      <w:proofErr w:type="spellEnd"/>
-    </w:p>
-    <w:p>
-      <w:r>
-        <w:lastRenderedPageBreak/>
-        <w:t>export PATH=/</w:t>
-      </w:r>
-      <w:proofErr w:type="spellStart"/>
-      <w:r>
-        <w:t>usr</w:t>
-      </w:r>
-      <w:proofErr w:type="spellEnd"/>
-      <w:r>
-        <w:t>/local/</w:t>
-      </w:r>
-      <w:proofErr w:type="gramStart"/>
-      <w:r>
-        <w:t>bin:/</w:t>
-      </w:r>
-      <w:proofErr w:type="spellStart"/>
-      <w:r>
-        <w:t>usr</w:t>
-      </w:r>
-      <w:proofErr w:type="spellEnd"/>
-      <w:r>
-        <w:t>/local/</w:t>
-      </w:r>
-      <w:proofErr w:type="spellStart"/>
-      <w:r>
-        <w:t>sbin</w:t>
-      </w:r>
-      <w:proofErr w:type="spellEnd"/>
-      <w:r>
-        <w:t>:~</w:t>
-      </w:r>
-      <w:proofErr w:type="gramEnd"/>
-      <w:r>
-        <w:t>/bin:$PATH</w:t>
-      </w:r>
-    </w:p>
-    <w:p>
-      <w:r>
-        <w:t>brew unlink python</w:t>
-      </w:r>
-    </w:p>
-    <w:p>
-      <w:pPr>
-        <w:jc w:val="left"/>
-      </w:pPr>
-      <w:r>
-        <w:t>brew install --ignore-dependencies</w:t>
-      </w:r>
-      <w:r>
-        <w:t xml:space="preserve"> </w:t>
-      </w:r>
-      <w:r>
-        <w:t>https://raw.githubusercontent.com/Homebrew/homebrew-core/e128fa1bce3377de32cbf11bd8e46f7334dfd7a6/Formula/python.rb</w:t>
-      </w:r>
-    </w:p>
-    <w:p>
-      <w:pPr>
-        <w:rPr>
-          <w:rFonts w:hint="eastAsia"/>
-        </w:rPr>
-      </w:pPr>
-      <w:r>
-        <w:t>brew switch python 3.6.5</w:t>
-      </w:r>
-    </w:p>
-    <w:p>
-      <w:proofErr w:type="spellStart"/>
-      <w:r>
-        <w:t>xcode</w:t>
-      </w:r>
-      <w:proofErr w:type="spellEnd"/>
-      <w:r>
-        <w:t xml:space="preserve">-select </w:t>
-      </w:r>
-      <w:r>
-        <w:t>–</w:t>
-      </w:r>
-      <w:r>
-        <w:t>install</w:t>
-      </w:r>
-    </w:p>
-    <w:p>
-      <w:r>
-        <w:t xml:space="preserve">brew install </w:t>
-      </w:r>
-      <w:proofErr w:type="spellStart"/>
-      <w:r>
-        <w:t>portaudio</w:t>
-      </w:r>
-      <w:proofErr w:type="spellEnd"/>
-    </w:p>
-    <w:p>
-      <w:r>
-        <w:t xml:space="preserve">pip install </w:t>
-      </w:r>
-      <w:proofErr w:type="spellStart"/>
-      <w:r>
-        <w:t>pyaudio</w:t>
-      </w:r>
-      <w:proofErr w:type="spellEnd"/>
-    </w:p>
-    <w:p/>
-    <w:p>
-      <w:r>
-        <w:t>File “main.py”, line 11, in &lt;module&gt;</w:t>
-      </w:r>
-    </w:p>
-    <w:p>
-      <w:r>
-        <w:t xml:space="preserve">   from </w:t>
-      </w:r>
-      <w:proofErr w:type="spellStart"/>
-      <w:proofErr w:type="gramStart"/>
-      <w:r>
-        <w:t>google.cloud</w:t>
-      </w:r>
-      <w:proofErr w:type="spellEnd"/>
-      <w:proofErr w:type="gramEnd"/>
-      <w:r>
-        <w:t xml:space="preserve"> import speech_v1p1beta1 as speech</w:t>
-      </w:r>
-    </w:p>
-    <w:p>
-      <w:proofErr w:type="spellStart"/>
-      <w:r>
-        <w:t>ModuleNotFoundError</w:t>
-      </w:r>
-      <w:proofErr w:type="spellEnd"/>
-      <w:r>
-        <w:t>: No module named ‘google’</w:t>
-      </w:r>
-    </w:p>
-    <w:p>
-      <w:r>
-        <w:t>pip3 install google-cloud-speech</w:t>
-      </w:r>
-    </w:p>
-    <w:p>
-      <w:r>
-        <w:t xml:space="preserve">Could not fetch URL https://pypi.org/simple/google-api-core/: There was a problem confirming the </w:t>
-      </w:r>
-      <w:proofErr w:type="spellStart"/>
-      <w:r>
-        <w:t>ssl</w:t>
-      </w:r>
-      <w:proofErr w:type="spellEnd"/>
-      <w:r>
-        <w:t xml:space="preserve"> certificate: </w:t>
-      </w:r>
-      <w:proofErr w:type="spellStart"/>
-      <w:r>
-        <w:t>HTTPSConnectionPool</w:t>
-      </w:r>
-      <w:proofErr w:type="spellEnd"/>
-      <w:r>
-        <w:t xml:space="preserve">(host=‘pypi.org’, port=443): Max retries exceeded with </w:t>
-      </w:r>
-      <w:proofErr w:type="spellStart"/>
-      <w:r>
-        <w:t>url</w:t>
-      </w:r>
-      <w:proofErr w:type="spellEnd"/>
-      <w:r>
-        <w:t>: /simple/google-</w:t>
-      </w:r>
-      <w:proofErr w:type="spellStart"/>
-      <w:r>
-        <w:t>api</w:t>
-      </w:r>
-      <w:proofErr w:type="spellEnd"/>
-      <w:r>
-        <w:t xml:space="preserve">-core/ (Caused by </w:t>
-      </w:r>
-      <w:proofErr w:type="spellStart"/>
-      <w:r>
-        <w:t>SSLError</w:t>
-      </w:r>
-      <w:proofErr w:type="spellEnd"/>
-      <w:r>
-        <w:t>(“Can’t connect to HTTPS URL because the SSL module is not available.“,)) - skipping</w:t>
-      </w:r>
-    </w:p>
-    <w:p>
-      <w:r>
-        <w:t xml:space="preserve"> Could not find a version that satisfies the requirement google-</w:t>
-      </w:r>
-      <w:proofErr w:type="spellStart"/>
-      <w:r>
-        <w:t>api</w:t>
-      </w:r>
-      <w:proofErr w:type="spellEnd"/>
-      <w:r>
-        <w:t>-core[</w:t>
-      </w:r>
-      <w:proofErr w:type="spellStart"/>
-      <w:r>
-        <w:t>grpc</w:t>
-      </w:r>
-      <w:proofErr w:type="spellEnd"/>
-      <w:r>
-        <w:t>]&lt;2.0.0dev,&gt;=1.6.0 (from google-cloud-speech) (from versions</w:t>
-      </w:r>
-      <w:proofErr w:type="gramStart"/>
-      <w:r>
-        <w:t>: )</w:t>
-      </w:r>
-      <w:proofErr w:type="gramEnd"/>
-    </w:p>
-    <w:p>
-      <w:r>
-        <w:t>No matching distribution found for google-</w:t>
-      </w:r>
-      <w:proofErr w:type="spellStart"/>
-      <w:r>
-        <w:t>api</w:t>
-      </w:r>
-      <w:proofErr w:type="spellEnd"/>
-      <w:r>
-        <w:t>-core[</w:t>
-      </w:r>
-      <w:proofErr w:type="spellStart"/>
-      <w:r>
-        <w:t>grpc</w:t>
-      </w:r>
-      <w:proofErr w:type="spellEnd"/>
-      <w:r>
-        <w:t>]&lt;2.0.0dev,&gt;=1.6.0 (from google-cloud-speech</w:t>
-      </w:r>
-    </w:p>
-    <w:p/>
-    <w:p>
-      <w:pPr>
-        <w:rPr>
-          <w:rFonts w:hint="eastAsia"/>
-        </w:rPr>
-      </w:pPr>
-      <w:r>
-        <w:t xml:space="preserve">Tried upgrading </w:t>
-      </w:r>
-    </w:p>
-    <w:p>
-      <w:r>
-        <w:t>python3 -m pip install --upgrade requests</w:t>
-      </w:r>
-    </w:p>
-    <w:p>
-      <w:r>
-        <w:t xml:space="preserve">brew install </w:t>
-      </w:r>
-      <w:proofErr w:type="spellStart"/>
-      <w:r>
-        <w:t>openssl</w:t>
-      </w:r>
-      <w:proofErr w:type="spellEnd"/>
-    </w:p>
-    <w:p>
-      <w:r>
-        <w:t>echo 'export PATH="/</w:t>
-      </w:r>
-      <w:proofErr w:type="spellStart"/>
-      <w:r>
-        <w:t>usr</w:t>
-      </w:r>
-      <w:proofErr w:type="spellEnd"/>
-      <w:r>
-        <w:t>/local/opt/</w:t>
-      </w:r>
-      <w:proofErr w:type="spellStart"/>
-      <w:r>
-        <w:t>openssl</w:t>
-      </w:r>
-      <w:proofErr w:type="spellEnd"/>
-      <w:r>
-        <w:t>/</w:t>
-      </w:r>
-      <w:proofErr w:type="gramStart"/>
-      <w:r>
-        <w:t>bin:$</w:t>
-      </w:r>
-      <w:proofErr w:type="gramEnd"/>
-      <w:r>
-        <w:t>PATH"' &gt;&gt; ~/.</w:t>
-      </w:r>
-      <w:proofErr w:type="spellStart"/>
-      <w:r>
-        <w:t>bash_profile</w:t>
-      </w:r>
-      <w:proofErr w:type="spellEnd"/>
-    </w:p>
-    <w:p>
-      <w:r>
-        <w:t>export LDFLAGS="-L/</w:t>
-      </w:r>
-      <w:proofErr w:type="spellStart"/>
-      <w:r>
-        <w:t>usr</w:t>
-      </w:r>
-      <w:proofErr w:type="spellEnd"/>
-      <w:r>
-        <w:t>/local/opt/</w:t>
-      </w:r>
-      <w:proofErr w:type="spellStart"/>
-      <w:r>
-        <w:t>openssl</w:t>
-      </w:r>
-      <w:proofErr w:type="spellEnd"/>
-      <w:r>
-        <w:t>/lib"</w:t>
-      </w:r>
-    </w:p>
-    <w:p>
-      <w:r>
-        <w:t>export CPPFLAGS="-I/</w:t>
-      </w:r>
-      <w:proofErr w:type="spellStart"/>
-      <w:r>
-        <w:t>usr</w:t>
-      </w:r>
-      <w:proofErr w:type="spellEnd"/>
-      <w:r>
-        <w:t>/local/opt/</w:t>
-      </w:r>
-      <w:proofErr w:type="spellStart"/>
-      <w:r>
-        <w:t>openssl</w:t>
-      </w:r>
-      <w:proofErr w:type="spellEnd"/>
-      <w:r>
-        <w:t>/include"</w:t>
-      </w:r>
-    </w:p>
-    <w:p>
-      <w:r>
-        <w:t>pip3 install google-cloud-speech</w:t>
-      </w:r>
-    </w:p>
-    <w:p>
-      <w:r>
-        <w:t xml:space="preserve">pip3 install </w:t>
-      </w:r>
-      <w:proofErr w:type="spellStart"/>
-      <w:r>
-        <w:t>pyaudio</w:t>
-      </w:r>
-      <w:proofErr w:type="spellEnd"/>
-    </w:p>
-    <w:p>
-      <w:r>
-        <w:lastRenderedPageBreak/>
-        <w:t xml:space="preserve">pip3 install </w:t>
-      </w:r>
-      <w:proofErr w:type="spellStart"/>
-      <w:r>
-        <w:t>SpeechRecognition</w:t>
-      </w:r>
-      <w:proofErr w:type="spellEnd"/>
-    </w:p>
-    <w:p>
-      <w:r>
-        <w:t xml:space="preserve">pip3 install --user -U </w:t>
-      </w:r>
-      <w:proofErr w:type="spellStart"/>
-      <w:r>
-        <w:t>nltk</w:t>
-      </w:r>
-      <w:proofErr w:type="spellEnd"/>
-    </w:p>
-    <w:p>
-      <w:r>
-        <w:t xml:space="preserve">import </w:t>
-      </w:r>
-      <w:proofErr w:type="spellStart"/>
-      <w:r>
-        <w:t>nltk</w:t>
-      </w:r>
-      <w:proofErr w:type="spellEnd"/>
-    </w:p>
-    <w:p>
-      <w:proofErr w:type="spellStart"/>
-      <w:proofErr w:type="gramStart"/>
-      <w:r>
-        <w:t>nltk.download</w:t>
-      </w:r>
-      <w:proofErr w:type="spellEnd"/>
-      <w:proofErr w:type="gramEnd"/>
-      <w:r>
-        <w:t>()</w:t>
-      </w:r>
-    </w:p>
-    <w:p>
-      <w:proofErr w:type="spellStart"/>
-      <w:r>
-        <w:t>ImportError</w:t>
-      </w:r>
-      <w:proofErr w:type="spellEnd"/>
-      <w:r>
-        <w:t xml:space="preserve">: </w:t>
-      </w:r>
-      <w:proofErr w:type="gramStart"/>
-      <w:r>
-        <w:t>dlopen(</w:t>
-      </w:r>
-      <w:proofErr w:type="gramEnd"/>
-      <w:r>
-        <w:t>/usr/local/Cellar/python/3.6.5/Frameworks/Python.framework/Versions/3.6/lib/python3.6/lib-dynload/_sqlite3.cpython-36m-darwin.so, 2): Symbol not found: _sqlite3_enable_load_extension</w:t>
-      </w:r>
-    </w:p>
-    <w:p>
-      <w:r>
-        <w:t xml:space="preserve"> Referenced from: /usr/local/Cellar/python/3.6.5/Frameworks/Python.framework/Versions/3.6/lib/python3.6/lib-dynload/_sqlite3.cpython-36m-darwin.so</w:t>
-      </w:r>
-    </w:p>
-    <w:p>
-      <w:r>
-        <w:t xml:space="preserve"> Expected in: /</w:t>
-      </w:r>
-      <w:proofErr w:type="spellStart"/>
-      <w:r>
-        <w:t>usr</w:t>
-      </w:r>
-      <w:proofErr w:type="spellEnd"/>
-      <w:r>
-        <w:t>/lib/libsqlite3.dylib</w:t>
-      </w:r>
-    </w:p>
-    <w:p>
-      <w:r>
-        <w:t>in /usr/local/Cellar/python/3.6.5/Frameworks/Python.framework/Versions/3.6/lib/python3.6/lib-dynload/_sqlite3.cpython-36m-darwin.so</w:t>
-      </w:r>
-    </w:p>
-    <w:p/>
-    <w:p>
-      <w:r>
-        <w:t xml:space="preserve">module </w:t>
-      </w:r>
-      <w:proofErr w:type="spellStart"/>
-      <w:r>
-        <w:t>nltk</w:t>
-      </w:r>
-      <w:proofErr w:type="spellEnd"/>
-      <w:r>
-        <w:t xml:space="preserve"> has no attribute data</w:t>
-      </w:r>
-    </w:p>
-    <w:p>
-      <w:r>
-        <w:t xml:space="preserve">pip3 install </w:t>
-      </w:r>
-      <w:proofErr w:type="spellStart"/>
-      <w:r>
-        <w:t>numpy</w:t>
-      </w:r>
-      <w:proofErr w:type="spellEnd"/>
-    </w:p>
-    <w:p>
-      <w:r>
-        <w:t xml:space="preserve">brew install </w:t>
-      </w:r>
-      <w:proofErr w:type="spellStart"/>
-      <w:r>
-        <w:t>sqlite</w:t>
-      </w:r>
-      <w:proofErr w:type="spellEnd"/>
-    </w:p>
-    <w:p>
-      <w:r>
-        <w:t xml:space="preserve">pip3 uninstall </w:t>
-      </w:r>
-      <w:proofErr w:type="spellStart"/>
-      <w:r>
-        <w:t>nltk</w:t>
-      </w:r>
-      <w:proofErr w:type="spellEnd"/>
-    </w:p>
-    <w:p>
-      <w:r>
-        <w:t xml:space="preserve">pip3 install -U </w:t>
-      </w:r>
-      <w:proofErr w:type="spellStart"/>
-      <w:r>
-        <w:t>nltk</w:t>
-      </w:r>
-      <w:proofErr w:type="spellEnd"/>
-    </w:p>
-    <w:p>
-      <w:proofErr w:type="spellStart"/>
-      <w:proofErr w:type="gramStart"/>
-      <w:r>
-        <w:t>nltk.download</w:t>
-      </w:r>
-      <w:proofErr w:type="spellEnd"/>
-      <w:proofErr w:type="gramEnd"/>
-      <w:r>
-        <w:t>()</w:t>
-      </w:r>
-      <w:r>
-        <w:t xml:space="preserve"> -- froze</w:t>
-      </w:r>
-    </w:p>
-    <w:p>
-      <w:proofErr w:type="spellStart"/>
-      <w:proofErr w:type="gramStart"/>
-      <w:r>
-        <w:t>nltk.download</w:t>
-      </w:r>
-      <w:proofErr w:type="spellEnd"/>
-      <w:proofErr w:type="gramEnd"/>
-      <w:r>
-        <w:t>('</w:t>
-      </w:r>
-      <w:proofErr w:type="spellStart"/>
-      <w:r>
-        <w:t>stopwords</w:t>
-      </w:r>
-      <w:proofErr w:type="spellEnd"/>
-      <w:r>
-        <w:t>')</w:t>
-      </w:r>
-    </w:p>
-    <w:p>
-      <w:r>
-        <w:rPr>
-          <w:rFonts w:hint="eastAsia"/>
-        </w:rPr>
-        <w:t>i</w:t>
-      </w:r>
-      <w:r>
-        <w:t>nstall all other packages</w:t>
-      </w:r>
-    </w:p>
-    <w:p>
-      <w:pPr>
-        <w:rPr>
-          <w:rFonts w:hint="eastAsia"/>
-        </w:rPr>
-      </w:pPr>
-      <w:r>
-        <w:t>export GOOGLE_APPLICATION_CREDENTIALS="/Users/eureyuri/Desktop/Work/Dolly/dolly-secret.json"</w:t>
-      </w:r>
     </w:p>
     <w:sectPr>
       <w:pgSz w:w="11900" w:h="16840"/>

</xml_diff>